<commit_message>
Relationsalgebra, Relationen-Operatoren Sortieren der Dateien
</commit_message>
<xml_diff>
--- a/04. Q2/02. Datenbankprogrammierung/src/_03_Relationenalgebra/Übungen zur Relationenalgebra und Relationen-Operatoren.docx
+++ b/04. Q2/02. Datenbankprogrammierung/src/_03_Relationenalgebra/Übungen zur Relationenalgebra und Relationen-Operatoren.docx
@@ -735,7 +735,31 @@
           <w:iCs/>
           <w:vertAlign w:val="subscript"/>
         </w:rPr>
-        <w:t>Geschlecht = m</w:t>
+        <w:t xml:space="preserve">Geschlecht = </w:t>
+      </w:r>
+      <w:r>
+        <w:rPr>
+          <w:i/>
+          <w:iCs/>
+          <w:vertAlign w:val="subscript"/>
+        </w:rPr>
+        <w:t>“</w:t>
+      </w:r>
+      <w:r>
+        <w:rPr>
+          <w:i/>
+          <w:iCs/>
+          <w:vertAlign w:val="subscript"/>
+        </w:rPr>
+        <w:t>m</w:t>
+      </w:r>
+      <w:r>
+        <w:rPr>
+          <w:i/>
+          <w:iCs/>
+          <w:vertAlign w:val="subscript"/>
+        </w:rPr>
+        <w:t>“</w:t>
       </w:r>
       <w:r>
         <w:rPr>
@@ -989,7 +1013,6 @@
         <w:rPr>
           <w:i/>
           <w:iCs/>
-          <w:lang w:val="en-GB"/>
         </w:rPr>
       </w:pPr>
       <w:r>
@@ -1004,7 +1027,6 @@
           <w:i/>
           <w:iCs/>
           <w:vertAlign w:val="subscript"/>
-          <w:lang w:val="en-GB"/>
         </w:rPr>
         <w:t>Name</w:t>
       </w:r>
@@ -1012,7 +1034,6 @@
         <w:rPr>
           <w:i/>
           <w:iCs/>
-          <w:lang w:val="en-GB"/>
         </w:rPr>
         <w:t>(</w:t>
       </w:r>
@@ -1028,7 +1049,6 @@
           <w:i/>
           <w:iCs/>
           <w:vertAlign w:val="subscript"/>
-          <w:lang w:val="en-GB"/>
         </w:rPr>
         <w:t>Ziel = “New York“</w:t>
       </w:r>
@@ -1036,7 +1056,6 @@
         <w:rPr>
           <w:i/>
           <w:iCs/>
-          <w:lang w:val="en-GB"/>
         </w:rPr>
         <w:t>(</w:t>
       </w:r>
@@ -1052,7 +1071,6 @@
           <w:i/>
           <w:iCs/>
           <w:vertAlign w:val="subscript"/>
-          <w:lang w:val="en-GB"/>
         </w:rPr>
         <w:t>Start = “London“</w:t>
       </w:r>
@@ -1060,7 +1078,6 @@
         <w:rPr>
           <w:i/>
           <w:iCs/>
-          <w:lang w:val="en-GB"/>
         </w:rPr>
         <w:t xml:space="preserve">(Flugstrecke </w:t>
       </w:r>
@@ -1069,7 +1086,6 @@
           <w:rFonts w:ascii="Cambria Math" w:hAnsi="Cambria Math" w:cs="Cambria Math"/>
           <w:i/>
           <w:iCs/>
-          <w:lang w:val="en-GB"/>
         </w:rPr>
         <w:t>⊳⊲</w:t>
       </w:r>
@@ -1077,7 +1093,6 @@
         <w:rPr>
           <w:i/>
           <w:iCs/>
-          <w:lang w:val="en-GB"/>
         </w:rPr>
         <w:t xml:space="preserve"> Passagier))</w:t>
       </w:r>
@@ -1085,7 +1100,6 @@
         <w:rPr>
           <w:i/>
           <w:iCs/>
-          <w:lang w:val="en-GB"/>
         </w:rPr>
         <w:t>)</w:t>
       </w:r>
@@ -1150,22 +1164,261 @@
           <w:i/>
           <w:iCs/>
         </w:rPr>
+        <w:t xml:space="preserve">⊳⊲ </w:t>
+      </w:r>
+      <w:r>
+        <w:rPr>
+          <w:i/>
+          <w:iCs/>
+        </w:rPr>
+        <w:t>Passagier</w:t>
+      </w:r>
+      <w:r>
+        <w:rPr>
+          <w:rFonts w:ascii="Cambria Math" w:hAnsi="Cambria Math" w:cs="Cambria Math"/>
+          <w:i/>
+          <w:iCs/>
+        </w:rPr>
+        <w:t xml:space="preserve"> ⊳⊲ </w:t>
+      </w:r>
+      <w:r>
+        <w:rPr>
+          <w:i/>
+          <w:iCs/>
+        </w:rPr>
+        <w:t>Frequent-Flyer)</w:t>
+      </w:r>
+    </w:p>
+    <w:p>
+      <w:pPr>
+        <w:pStyle w:val="KeinLeerraum"/>
+      </w:pPr>
+      <w:r>
+        <w:t>Die Operation liefert die Flugnummern von allen Flügen, mit denen Frequent-Flyers fliegen.</w:t>
+      </w:r>
+    </w:p>
+    <w:p>
+      <w:pPr>
+        <w:pStyle w:val="KeinLeerraum"/>
+      </w:pPr>
+      <w:r>
+        <w:t xml:space="preserve">Dafür wird zunächst der Join aus Passagieren, Flugstrecken und Frequent-Flyern gebildet, bevor dieser auf die Flugnummer </w:t>
+      </w:r>
+      <w:r>
+        <w:t>projiziert</w:t>
+      </w:r>
+      <w:r>
+        <w:t xml:space="preserve"> wird. Das wiederum führt dazu, dass in der </w:t>
+      </w:r>
+      <w:r>
+        <w:t>e</w:t>
+      </w:r>
+      <w:r>
+        <w:t>ndgültigen Tabelle nur noch die Flugnummern der von Frequent-Flyern genutzten Flüge angezeigt werden.</w:t>
+      </w:r>
+    </w:p>
+    <w:p>
+      <w:pPr>
+        <w:pStyle w:val="berschrift1"/>
+      </w:pPr>
+      <w:r>
+        <w:t>Aufgabe 5:</w:t>
+      </w:r>
+    </w:p>
+    <w:p>
+      <w:pPr>
+        <w:pStyle w:val="KeinLeerraum"/>
+        <w:rPr>
+          <w:i/>
+          <w:iCs/>
+        </w:rPr>
+      </w:pPr>
+      <w:r>
+        <w:rPr>
+          <w:i/>
+          <w:iCs/>
+        </w:rPr>
+        <w:sym w:font="Symbol" w:char="F070"/>
+      </w:r>
+      <w:r>
+        <w:rPr>
+          <w:i/>
+          <w:iCs/>
+          <w:vertAlign w:val="subscript"/>
+        </w:rPr>
+        <w:t>Kennzeichen</w:t>
+      </w:r>
+      <w:r>
+        <w:rPr>
+          <w:i/>
+          <w:iCs/>
+        </w:rPr>
+        <w:t>(</w:t>
+      </w:r>
+      <w:r>
+        <w:rPr>
+          <w:i/>
+          <w:iCs/>
+        </w:rPr>
+        <w:sym w:font="Symbol" w:char="F073"/>
+      </w:r>
+      <w:r>
+        <w:rPr>
+          <w:i/>
+          <w:iCs/>
+          <w:vertAlign w:val="subscript"/>
+        </w:rPr>
+        <w:t>Name = “Schmitz“</w:t>
+      </w:r>
+      <w:r>
+        <w:rPr>
+          <w:i/>
+          <w:iCs/>
+        </w:rPr>
+        <w:t>(</w:t>
+      </w:r>
+      <w:r>
+        <w:rPr>
+          <w:i/>
+          <w:iCs/>
+        </w:rPr>
+        <w:sym w:font="Symbol" w:char="F073"/>
+      </w:r>
+      <w:r>
+        <w:rPr>
+          <w:i/>
+          <w:iCs/>
+          <w:vertAlign w:val="subscript"/>
+        </w:rPr>
+        <w:t>Start  = “Berlin“</w:t>
+      </w:r>
+      <w:r>
+        <w:rPr>
+          <w:i/>
+          <w:iCs/>
+        </w:rPr>
+        <w:t xml:space="preserve">(Flugstrecke </w:t>
+      </w:r>
+      <w:r>
+        <w:rPr>
+          <w:rFonts w:ascii="Cambria Math" w:hAnsi="Cambria Math" w:cs="Cambria Math"/>
+          <w:i/>
+          <w:iCs/>
+        </w:rPr>
         <w:t>⊳⊲</w:t>
       </w:r>
       <w:r>
         <w:rPr>
+          <w:i/>
+          <w:iCs/>
+        </w:rPr>
+        <w:t xml:space="preserve"> Flugzeug) </w:t>
+      </w:r>
+      <w:r>
+        <w:rPr>
           <w:rFonts w:ascii="Cambria Math" w:hAnsi="Cambria Math" w:cs="Cambria Math"/>
           <w:i/>
           <w:iCs/>
         </w:rPr>
-        <w:t xml:space="preserve"> </w:t>
-      </w:r>
-      <w:r>
-        <w:rPr>
-          <w:i/>
-          <w:iCs/>
-        </w:rPr>
-        <w:t>Passagier</w:t>
+        <w:t>⊳⊲</w:t>
+      </w:r>
+      <w:r>
+        <w:rPr>
+          <w:i/>
+          <w:iCs/>
+        </w:rPr>
+        <w:t xml:space="preserve"> Passagier))</w:t>
+      </w:r>
+    </w:p>
+    <w:p>
+      <w:pPr>
+        <w:pStyle w:val="KeinLeerraum"/>
+      </w:pPr>
+      <w:r>
+        <w:t>Diese Tabelle soll die Kennzeichen aller Flugzeuge mit Start in Berlin liefern, auf denen ein „Schmitz“ Passagier ist.</w:t>
+      </w:r>
+    </w:p>
+    <w:p>
+      <w:pPr>
+        <w:pStyle w:val="KeinLeerraum"/>
+      </w:pPr>
+      <w:r>
+        <w:t xml:space="preserve">Dafür wird zunächst der Join der Tabellen Flugstrecke und Flugzeug gebildet, bevor diese nach dem Startort Berlin selektiert wird. Von dieser Tabelle wird erneut ein Join mit der Tabelle der Passagiere gebildet, welche wiederum nach dem Namen Schmitz selektiert wird. Im Anschluss werden alle Daten mittels Projektion entfernt, sodass nur die Kennzeichen der Flugzeuge </w:t>
+      </w:r>
+      <w:r>
+        <w:t>übrigbleiben</w:t>
+      </w:r>
+      <w:r>
+        <w:t>.</w:t>
+      </w:r>
+    </w:p>
+    <w:p>
+      <w:pPr>
+        <w:pStyle w:val="berschrift1"/>
+      </w:pPr>
+      <w:r>
+        <w:t>Aufgabe 6:</w:t>
+      </w:r>
+    </w:p>
+    <w:p>
+      <w:pPr>
+        <w:pStyle w:val="KeinLeerraum"/>
+        <w:rPr>
+          <w:i/>
+          <w:iCs/>
+        </w:rPr>
+      </w:pPr>
+      <w:r>
+        <w:rPr>
+          <w:i/>
+          <w:iCs/>
+        </w:rPr>
+        <w:sym w:font="Symbol" w:char="F070"/>
+      </w:r>
+      <w:r>
+        <w:rPr>
+          <w:i/>
+          <w:iCs/>
+          <w:vertAlign w:val="subscript"/>
+        </w:rPr>
+        <w:t>Kennzeichen</w:t>
+      </w:r>
+      <w:r>
+        <w:rPr>
+          <w:i/>
+          <w:iCs/>
+        </w:rPr>
+        <w:t>(</w:t>
+      </w:r>
+      <w:r>
+        <w:rPr>
+          <w:i/>
+          <w:iCs/>
+        </w:rPr>
+        <w:sym w:font="Symbol" w:char="F073"/>
+      </w:r>
+      <w:r>
+        <w:rPr>
+          <w:i/>
+          <w:iCs/>
+          <w:vertAlign w:val="subscript"/>
+        </w:rPr>
+        <w:t>Name = “Müller“</w:t>
+      </w:r>
+      <w:r>
+        <w:rPr>
+          <w:i/>
+          <w:iCs/>
+          <w:vertAlign w:val="subscript"/>
+        </w:rPr>
+        <w:t xml:space="preserve"> || Name = “Schmitz“</w:t>
+      </w:r>
+      <w:r>
+        <w:rPr>
+          <w:i/>
+          <w:iCs/>
+        </w:rPr>
+        <w:t xml:space="preserve">(Passagiere </w:t>
       </w:r>
       <w:r>
         <w:rPr>
@@ -1173,7 +1426,14 @@
           <w:i/>
           <w:iCs/>
         </w:rPr>
-        <w:t xml:space="preserve"> </w:t>
+        <w:t>⊳⊲</w:t>
+      </w:r>
+      <w:r>
+        <w:rPr>
+          <w:i/>
+          <w:iCs/>
+        </w:rPr>
+        <w:t xml:space="preserve"> Flugstrecke) </w:t>
       </w:r>
       <w:r>
         <w:rPr>
@@ -1181,285 +1441,7 @@
           <w:i/>
           <w:iCs/>
         </w:rPr>
-        <w:t>⊳⊲</w:t>
-      </w:r>
-      <w:r>
-        <w:rPr>
-          <w:rFonts w:ascii="Cambria Math" w:hAnsi="Cambria Math" w:cs="Cambria Math"/>
-          <w:i/>
-          <w:iCs/>
-        </w:rPr>
-        <w:t xml:space="preserve"> </w:t>
-      </w:r>
-      <w:r>
-        <w:rPr>
-          <w:i/>
-          <w:iCs/>
-        </w:rPr>
-        <w:t>Frequent-Flyer)</w:t>
-      </w:r>
-    </w:p>
-    <w:p>
-      <w:pPr>
-        <w:pStyle w:val="KeinLeerraum"/>
-      </w:pPr>
-      <w:r>
-        <w:t>Die Operation liefert die Flugnummern von allen Flügen, mit denen Frequent-Flyers fliegen.</w:t>
-      </w:r>
-    </w:p>
-    <w:p>
-      <w:pPr>
-        <w:pStyle w:val="KeinLeerraum"/>
-      </w:pPr>
-      <w:r>
-        <w:t xml:space="preserve">Dafür wird zunächst der Join aus Passagieren, Flugstrecken und Frequent-Flyern gebildet, bevor dieser auf die Flugnummer </w:t>
-      </w:r>
-      <w:r>
-        <w:t>projiziert</w:t>
-      </w:r>
-      <w:r>
-        <w:t xml:space="preserve"> wird. Das wiederum führt dazu, dass in der </w:t>
-      </w:r>
-      <w:r>
-        <w:t>e</w:t>
-      </w:r>
-      <w:r>
-        <w:t>ndgültigen Tabelle nur noch die Flugnummern der von Frequent-Flyern genutzten Flüge angezeigt werden.</w:t>
-      </w:r>
-    </w:p>
-    <w:p>
-      <w:pPr>
-        <w:pStyle w:val="berschrift1"/>
-      </w:pPr>
-      <w:r>
-        <w:t>Aufgabe 5:</w:t>
-      </w:r>
-    </w:p>
-    <w:p>
-      <w:pPr>
-        <w:pStyle w:val="KeinLeerraum"/>
-        <w:rPr>
-          <w:i/>
-          <w:iCs/>
-        </w:rPr>
-      </w:pPr>
-      <w:r>
-        <w:rPr>
-          <w:i/>
-          <w:iCs/>
-        </w:rPr>
-        <w:sym w:font="Symbol" w:char="F070"/>
-      </w:r>
-      <w:r>
-        <w:rPr>
-          <w:i/>
-          <w:iCs/>
-          <w:vertAlign w:val="subscript"/>
-        </w:rPr>
-        <w:t>Kennzeichen</w:t>
-      </w:r>
-      <w:r>
-        <w:rPr>
-          <w:i/>
-          <w:iCs/>
-        </w:rPr>
-        <w:t>(</w:t>
-      </w:r>
-      <w:r>
-        <w:rPr>
-          <w:i/>
-          <w:iCs/>
-        </w:rPr>
-        <w:sym w:font="Symbol" w:char="F073"/>
-      </w:r>
-      <w:r>
-        <w:rPr>
-          <w:i/>
-          <w:iCs/>
-          <w:vertAlign w:val="subscript"/>
-        </w:rPr>
-        <w:t>Name = “Schmitz“</w:t>
-      </w:r>
-      <w:r>
-        <w:rPr>
-          <w:i/>
-          <w:iCs/>
-        </w:rPr>
-        <w:t>(</w:t>
-      </w:r>
-      <w:r>
-        <w:rPr>
-          <w:i/>
-          <w:iCs/>
-        </w:rPr>
-        <w:sym w:font="Symbol" w:char="F073"/>
-      </w:r>
-      <w:r>
-        <w:rPr>
-          <w:i/>
-          <w:iCs/>
-          <w:vertAlign w:val="subscript"/>
-        </w:rPr>
-        <w:t>Start  = “Berlin“</w:t>
-      </w:r>
-      <w:r>
-        <w:rPr>
-          <w:i/>
-          <w:iCs/>
-        </w:rPr>
-        <w:t xml:space="preserve">(Flugstrecke </w:t>
-      </w:r>
-      <w:r>
-        <w:rPr>
-          <w:rFonts w:ascii="Cambria Math" w:hAnsi="Cambria Math" w:cs="Cambria Math"/>
-          <w:i/>
-          <w:iCs/>
-        </w:rPr>
-        <w:t>⊳⊲</w:t>
-      </w:r>
-      <w:r>
-        <w:rPr>
-          <w:i/>
-          <w:iCs/>
-        </w:rPr>
-        <w:t xml:space="preserve"> Flugzeug) </w:t>
-      </w:r>
-      <w:r>
-        <w:rPr>
-          <w:rFonts w:ascii="Cambria Math" w:hAnsi="Cambria Math" w:cs="Cambria Math"/>
-          <w:i/>
-          <w:iCs/>
-        </w:rPr>
-        <w:t>⊳⊲</w:t>
-      </w:r>
-      <w:r>
-        <w:rPr>
-          <w:i/>
-          <w:iCs/>
-        </w:rPr>
-        <w:t xml:space="preserve"> Passagier))</w:t>
-      </w:r>
-    </w:p>
-    <w:p>
-      <w:pPr>
-        <w:pStyle w:val="KeinLeerraum"/>
-      </w:pPr>
-      <w:r>
-        <w:t>Diese Tabelle soll die Kennzeichen aller Flugzeuge mit Start in Berlin liefern, auf denen ein „Schmitz“ Passagier ist.</w:t>
-      </w:r>
-    </w:p>
-    <w:p>
-      <w:pPr>
-        <w:pStyle w:val="KeinLeerraum"/>
-      </w:pPr>
-      <w:r>
-        <w:t xml:space="preserve">Dafür wird zunächst der Join der Tabellen Flugstrecke und Flugzeug gebildet, bevor diese nach dem Startort Berlin selektiert wird. Von dieser Tabelle wird erneut ein Join mit der Tabelle der Passagiere gebildet, welche wiederum nach dem Namen Schmitz selektiert wird. Im Anschluss werden alle Daten mittels Projektion entfernt, sodass nur die Kennzeichen der Flugzeuge </w:t>
-      </w:r>
-      <w:r>
-        <w:t>übrigbleiben</w:t>
-      </w:r>
-      <w:r>
-        <w:t>.</w:t>
-      </w:r>
-    </w:p>
-    <w:p>
-      <w:pPr>
-        <w:pStyle w:val="berschrift1"/>
-      </w:pPr>
-      <w:r>
-        <w:t>Aufgabe 6:</w:t>
-      </w:r>
-    </w:p>
-    <w:p>
-      <w:pPr>
-        <w:pStyle w:val="KeinLeerraum"/>
-        <w:rPr>
-          <w:i/>
-          <w:iCs/>
-        </w:rPr>
-      </w:pPr>
-      <w:r>
-        <w:rPr>
-          <w:i/>
-          <w:iCs/>
-        </w:rPr>
-        <w:sym w:font="Symbol" w:char="F070"/>
-      </w:r>
-      <w:r>
-        <w:rPr>
-          <w:i/>
-          <w:iCs/>
-          <w:vertAlign w:val="subscript"/>
-        </w:rPr>
-        <w:t>Kennzeichen</w:t>
-      </w:r>
-      <w:r>
-        <w:rPr>
-          <w:i/>
-          <w:iCs/>
-        </w:rPr>
-        <w:t>(</w:t>
-      </w:r>
-      <w:r>
-        <w:rPr>
-          <w:i/>
-          <w:iCs/>
-        </w:rPr>
-        <w:sym w:font="Symbol" w:char="F073"/>
-      </w:r>
-      <w:r>
-        <w:rPr>
-          <w:i/>
-          <w:iCs/>
-          <w:vertAlign w:val="subscript"/>
-        </w:rPr>
-        <w:t>Name = “Müller“</w:t>
-      </w:r>
-      <w:r>
-        <w:rPr>
-          <w:i/>
-          <w:iCs/>
-          <w:vertAlign w:val="subscript"/>
-        </w:rPr>
-        <w:t xml:space="preserve"> || Name = “Schmitz“</w:t>
-      </w:r>
-      <w:r>
-        <w:rPr>
-          <w:i/>
-          <w:iCs/>
-        </w:rPr>
-        <w:t xml:space="preserve">(Passagiere </w:t>
-      </w:r>
-      <w:r>
-        <w:rPr>
-          <w:rFonts w:ascii="Cambria Math" w:hAnsi="Cambria Math" w:cs="Cambria Math"/>
-          <w:i/>
-          <w:iCs/>
-        </w:rPr>
-        <w:t>⊳⊲</w:t>
-      </w:r>
-      <w:r>
-        <w:rPr>
-          <w:i/>
-          <w:iCs/>
-        </w:rPr>
-        <w:t xml:space="preserve"> Flugstrecke) </w:t>
-      </w:r>
-      <w:r>
-        <w:rPr>
-          <w:rFonts w:ascii="Cambria Math" w:hAnsi="Cambria Math" w:cs="Cambria Math"/>
-          <w:i/>
-          <w:iCs/>
-        </w:rPr>
-        <w:t>⊳⊲</w:t>
-      </w:r>
-      <w:r>
-        <w:rPr>
-          <w:rFonts w:ascii="Cambria Math" w:hAnsi="Cambria Math" w:cs="Cambria Math"/>
-          <w:i/>
-          <w:iCs/>
-        </w:rPr>
-        <w:t xml:space="preserve"> </w:t>
+        <w:t xml:space="preserve">⊳⊲ </w:t>
       </w:r>
       <w:r>
         <w:rPr>
@@ -2236,6 +2218,7 @@
   <w:style w:type="character" w:default="1" w:styleId="Absatz-Standardschriftart">
     <w:name w:val="Default Paragraph Font"/>
     <w:uiPriority w:val="1"/>
+    <w:semiHidden/>
     <w:unhideWhenUsed/>
   </w:style>
   <w:style w:type="table" w:default="1" w:styleId="NormaleTabelle">

</xml_diff>